<commit_message>
Editing the MECN project
</commit_message>
<xml_diff>
--- a/MECN4020/Individual Project/Risk Register/risk register.docx
+++ b/MECN4020/Individual Project/Risk Register/risk register.docx
@@ -1,6 +1,6 @@
 
 <file path=word/document.xml><?xml version="1.0" encoding="utf-8"?>
-<w:document xmlns:wpc="http://schemas.microsoft.com/office/word/2010/wordprocessingCanvas" xmlns:mc="http://schemas.openxmlformats.org/markup-compatibility/2006" xmlns:o="urn:schemas-microsoft-com:office:office" xmlns:r="http://schemas.openxmlformats.org/officeDocument/2006/relationships" xmlns:m="http://schemas.openxmlformats.org/officeDocument/2006/math" xmlns:v="urn:schemas-microsoft-com:vml" xmlns:wp14="http://schemas.microsoft.com/office/word/2010/wordprocessingDrawing" xmlns:wp="http://schemas.openxmlformats.org/drawingml/2006/wordprocessingDrawing" xmlns:w10="urn:schemas-microsoft-com:office:word" xmlns:w="http://schemas.openxmlformats.org/wordprocessingml/2006/main" xmlns:w14="http://schemas.microsoft.com/office/word/2010/wordml" xmlns:w15="http://schemas.microsoft.com/office/word/2012/wordml" xmlns:wpg="http://schemas.microsoft.com/office/word/2010/wordprocessingGroup" xmlns:wpi="http://schemas.microsoft.com/office/word/2010/wordprocessingInk" xmlns:wne="http://schemas.microsoft.com/office/word/2006/wordml" xmlns:wps="http://schemas.microsoft.com/office/word/2010/wordprocessingShape" mc:Ignorable="w14 w15 wp14">
+<w:document xmlns:wpc="http://schemas.microsoft.com/office/word/2010/wordprocessingCanvas" xmlns:cx="http://schemas.microsoft.com/office/drawing/2014/chartex" xmlns:cx1="http://schemas.microsoft.com/office/drawing/2015/9/8/chartex" xmlns:mc="http://schemas.openxmlformats.org/markup-compatibility/2006" xmlns:o="urn:schemas-microsoft-com:office:office" xmlns:r="http://schemas.openxmlformats.org/officeDocument/2006/relationships" xmlns:m="http://schemas.openxmlformats.org/officeDocument/2006/math" xmlns:v="urn:schemas-microsoft-com:vml" xmlns:wp14="http://schemas.microsoft.com/office/word/2010/wordprocessingDrawing" xmlns:wp="http://schemas.openxmlformats.org/drawingml/2006/wordprocessingDrawing" xmlns:w10="urn:schemas-microsoft-com:office:word" xmlns:w="http://schemas.openxmlformats.org/wordprocessingml/2006/main" xmlns:w14="http://schemas.microsoft.com/office/word/2010/wordml" xmlns:w15="http://schemas.microsoft.com/office/word/2012/wordml" xmlns:w16se="http://schemas.microsoft.com/office/word/2015/wordml/symex" xmlns:wpg="http://schemas.microsoft.com/office/word/2010/wordprocessingGroup" xmlns:wpi="http://schemas.microsoft.com/office/word/2010/wordprocessingInk" xmlns:wne="http://schemas.microsoft.com/office/word/2006/wordml" xmlns:wps="http://schemas.microsoft.com/office/word/2010/wordprocessingShape" mc:Ignorable="w14 w15 w16se wp14">
   <w:body>
     <w:p>
       <w:pPr>
@@ -260,6 +260,8 @@
             </w:r>
           </w:p>
         </w:tc>
+        <w:bookmarkStart w:id="0" w:name="_GoBack"/>
+        <w:bookmarkEnd w:id="0"/>
       </w:tr>
       <w:tr>
         <w:tc>
@@ -1007,13 +1009,7 @@
               <w:rPr>
                 <w:rFonts w:ascii="Times New Roman" w:hAnsi="Times New Roman" w:cs="Times New Roman"/>
               </w:rPr>
-              <w:t>Alleviation activities, to minimize the probability and weightiness, to be noticed</w:t>
-            </w:r>
-            <w:r>
-              <w:rPr>
-                <w:rFonts w:ascii="Times New Roman" w:hAnsi="Times New Roman" w:cs="Times New Roman"/>
-              </w:rPr>
-              <w:t xml:space="preserve"> and suitable activities applied through project implementation.</w:t>
+              <w:t>Alleviation activities, to minimize the probability and weightiness, to be noticed and suitable activities applied through project implementation.</w:t>
             </w:r>
           </w:p>
         </w:tc>
@@ -1051,13 +1047,7 @@
               <w:rPr>
                 <w:rFonts w:ascii="Times New Roman" w:hAnsi="Times New Roman" w:cs="Times New Roman"/>
               </w:rPr>
-              <w:t>Alleviation activities, to minimize the probability and weightiness, to be noticed</w:t>
-            </w:r>
-            <w:r>
-              <w:rPr>
-                <w:rFonts w:ascii="Times New Roman" w:hAnsi="Times New Roman" w:cs="Times New Roman"/>
-              </w:rPr>
-              <w:t xml:space="preserve"> and charged for possible activities if budget authorizes.</w:t>
+              <w:t>Alleviation activities, to minimize the probability and weightiness, to be noticed and charged for possible activities if budget authorizes.</w:t>
             </w:r>
           </w:p>
         </w:tc>
@@ -1165,14 +1155,14 @@
       </w:tblPr>
       <w:tblGrid>
         <w:gridCol w:w="450"/>
-        <w:gridCol w:w="1980"/>
-        <w:gridCol w:w="3780"/>
+        <w:gridCol w:w="2070"/>
+        <w:gridCol w:w="3690"/>
         <w:gridCol w:w="720"/>
         <w:gridCol w:w="630"/>
         <w:gridCol w:w="450"/>
-        <w:gridCol w:w="1350"/>
-        <w:gridCol w:w="1890"/>
-        <w:gridCol w:w="1980"/>
+        <w:gridCol w:w="1260"/>
+        <w:gridCol w:w="2340"/>
+        <w:gridCol w:w="1620"/>
         <w:gridCol w:w="720"/>
       </w:tblGrid>
       <w:tr>
@@ -1201,7 +1191,7 @@
         </w:tc>
         <w:tc>
           <w:tcPr>
-            <w:tcW w:w="1980" w:type="dxa"/>
+            <w:tcW w:w="2070" w:type="dxa"/>
           </w:tcPr>
           <w:p>
             <w:pPr>
@@ -1219,7 +1209,7 @@
         </w:tc>
         <w:tc>
           <w:tcPr>
-            <w:tcW w:w="3780" w:type="dxa"/>
+            <w:tcW w:w="3690" w:type="dxa"/>
           </w:tcPr>
           <w:p>
             <w:pPr>
@@ -1319,7 +1309,7 @@
         </w:tc>
         <w:tc>
           <w:tcPr>
-            <w:tcW w:w="1350" w:type="dxa"/>
+            <w:tcW w:w="1260" w:type="dxa"/>
             <w:textDirection w:val="btLr"/>
           </w:tcPr>
           <w:p>
@@ -1341,7 +1331,7 @@
         </w:tc>
         <w:tc>
           <w:tcPr>
-            <w:tcW w:w="1890" w:type="dxa"/>
+            <w:tcW w:w="2340" w:type="dxa"/>
             <w:textDirection w:val="btLr"/>
           </w:tcPr>
           <w:p>
@@ -1363,7 +1353,7 @@
         </w:tc>
         <w:tc>
           <w:tcPr>
-            <w:tcW w:w="1980" w:type="dxa"/>
+            <w:tcW w:w="1620" w:type="dxa"/>
           </w:tcPr>
           <w:p>
             <w:pPr>
@@ -1449,7 +1439,7 @@
         </w:tc>
         <w:tc>
           <w:tcPr>
-            <w:tcW w:w="1980" w:type="dxa"/>
+            <w:tcW w:w="2070" w:type="dxa"/>
           </w:tcPr>
           <w:p>
             <w:pPr>
@@ -1467,7 +1457,7 @@
         </w:tc>
         <w:tc>
           <w:tcPr>
-            <w:tcW w:w="3780" w:type="dxa"/>
+            <w:tcW w:w="3690" w:type="dxa"/>
           </w:tcPr>
           <w:p>
             <w:pPr>
@@ -1539,7 +1529,7 @@
         </w:tc>
         <w:tc>
           <w:tcPr>
-            <w:tcW w:w="1350" w:type="dxa"/>
+            <w:tcW w:w="1260" w:type="dxa"/>
           </w:tcPr>
           <w:p>
             <w:pPr>
@@ -1557,7 +1547,7 @@
         </w:tc>
         <w:tc>
           <w:tcPr>
-            <w:tcW w:w="1890" w:type="dxa"/>
+            <w:tcW w:w="2340" w:type="dxa"/>
           </w:tcPr>
           <w:p>
             <w:pPr>
@@ -1575,7 +1565,7 @@
         </w:tc>
         <w:tc>
           <w:tcPr>
-            <w:tcW w:w="1980" w:type="dxa"/>
+            <w:tcW w:w="1620" w:type="dxa"/>
           </w:tcPr>
           <w:p>
             <w:pPr>
@@ -1641,7 +1631,7 @@
         </w:tc>
         <w:tc>
           <w:tcPr>
-            <w:tcW w:w="1980" w:type="dxa"/>
+            <w:tcW w:w="2070" w:type="dxa"/>
           </w:tcPr>
           <w:p>
             <w:pPr>
@@ -1659,7 +1649,7 @@
         </w:tc>
         <w:tc>
           <w:tcPr>
-            <w:tcW w:w="3780" w:type="dxa"/>
+            <w:tcW w:w="3690" w:type="dxa"/>
           </w:tcPr>
           <w:p>
             <w:pPr>
@@ -1731,7 +1721,7 @@
         </w:tc>
         <w:tc>
           <w:tcPr>
-            <w:tcW w:w="1350" w:type="dxa"/>
+            <w:tcW w:w="1260" w:type="dxa"/>
           </w:tcPr>
           <w:p>
             <w:pPr>
@@ -1749,7 +1739,7 @@
         </w:tc>
         <w:tc>
           <w:tcPr>
-            <w:tcW w:w="1890" w:type="dxa"/>
+            <w:tcW w:w="2340" w:type="dxa"/>
           </w:tcPr>
           <w:p>
             <w:pPr>
@@ -1767,7 +1757,7 @@
         </w:tc>
         <w:tc>
           <w:tcPr>
-            <w:tcW w:w="1980" w:type="dxa"/>
+            <w:tcW w:w="1620" w:type="dxa"/>
           </w:tcPr>
           <w:p>
             <w:pPr>
@@ -1833,7 +1823,7 @@
         </w:tc>
         <w:tc>
           <w:tcPr>
-            <w:tcW w:w="1980" w:type="dxa"/>
+            <w:tcW w:w="2070" w:type="dxa"/>
           </w:tcPr>
           <w:p>
             <w:pPr>
@@ -1851,7 +1841,7 @@
         </w:tc>
         <w:tc>
           <w:tcPr>
-            <w:tcW w:w="3780" w:type="dxa"/>
+            <w:tcW w:w="3690" w:type="dxa"/>
           </w:tcPr>
           <w:p>
             <w:pPr>
@@ -1923,7 +1913,7 @@
         </w:tc>
         <w:tc>
           <w:tcPr>
-            <w:tcW w:w="1350" w:type="dxa"/>
+            <w:tcW w:w="1260" w:type="dxa"/>
           </w:tcPr>
           <w:p>
             <w:pPr>
@@ -1941,7 +1931,7 @@
         </w:tc>
         <w:tc>
           <w:tcPr>
-            <w:tcW w:w="1890" w:type="dxa"/>
+            <w:tcW w:w="2340" w:type="dxa"/>
           </w:tcPr>
           <w:p>
             <w:pPr>
@@ -1959,7 +1949,7 @@
         </w:tc>
         <w:tc>
           <w:tcPr>
-            <w:tcW w:w="1980" w:type="dxa"/>
+            <w:tcW w:w="1620" w:type="dxa"/>
           </w:tcPr>
           <w:p>
             <w:pPr>
@@ -2032,7 +2022,7 @@
         </w:tc>
         <w:tc>
           <w:tcPr>
-            <w:tcW w:w="1980" w:type="dxa"/>
+            <w:tcW w:w="2070" w:type="dxa"/>
           </w:tcPr>
           <w:p>
             <w:pPr>
@@ -2050,7 +2040,7 @@
         </w:tc>
         <w:tc>
           <w:tcPr>
-            <w:tcW w:w="3780" w:type="dxa"/>
+            <w:tcW w:w="3690" w:type="dxa"/>
           </w:tcPr>
           <w:p>
             <w:pPr>
@@ -2122,7 +2112,7 @@
         </w:tc>
         <w:tc>
           <w:tcPr>
-            <w:tcW w:w="1350" w:type="dxa"/>
+            <w:tcW w:w="1260" w:type="dxa"/>
           </w:tcPr>
           <w:p>
             <w:pPr>
@@ -2140,7 +2130,7 @@
         </w:tc>
         <w:tc>
           <w:tcPr>
-            <w:tcW w:w="1890" w:type="dxa"/>
+            <w:tcW w:w="2340" w:type="dxa"/>
           </w:tcPr>
           <w:p>
             <w:pPr>
@@ -2158,7 +2148,7 @@
         </w:tc>
         <w:tc>
           <w:tcPr>
-            <w:tcW w:w="1980" w:type="dxa"/>
+            <w:tcW w:w="1620" w:type="dxa"/>
           </w:tcPr>
           <w:p>
             <w:pPr>
@@ -2218,7 +2208,7 @@
         </w:tc>
         <w:tc>
           <w:tcPr>
-            <w:tcW w:w="1980" w:type="dxa"/>
+            <w:tcW w:w="2070" w:type="dxa"/>
           </w:tcPr>
           <w:p>
             <w:pPr>
@@ -2236,7 +2226,7 @@
         </w:tc>
         <w:tc>
           <w:tcPr>
-            <w:tcW w:w="3780" w:type="dxa"/>
+            <w:tcW w:w="3690" w:type="dxa"/>
           </w:tcPr>
           <w:p>
             <w:pPr>
@@ -2332,38 +2322,56 @@
         </w:tc>
         <w:tc>
           <w:tcPr>
-            <w:tcW w:w="1350" w:type="dxa"/>
-          </w:tcPr>
-          <w:p>
-            <w:pPr>
-              <w:rPr>
-                <w:rFonts w:ascii="Times New Roman" w:hAnsi="Times New Roman" w:cs="Times New Roman"/>
-              </w:rPr>
-            </w:pPr>
-          </w:p>
-        </w:tc>
-        <w:tc>
-          <w:tcPr>
-            <w:tcW w:w="1890" w:type="dxa"/>
-          </w:tcPr>
-          <w:p>
-            <w:pPr>
-              <w:rPr>
-                <w:rFonts w:ascii="Times New Roman" w:hAnsi="Times New Roman" w:cs="Times New Roman"/>
-              </w:rPr>
-            </w:pPr>
-          </w:p>
-        </w:tc>
-        <w:tc>
-          <w:tcPr>
-            <w:tcW w:w="1980" w:type="dxa"/>
-          </w:tcPr>
-          <w:p>
-            <w:pPr>
-              <w:rPr>
-                <w:rFonts w:ascii="Times New Roman" w:hAnsi="Times New Roman" w:cs="Times New Roman"/>
-              </w:rPr>
-            </w:pPr>
+            <w:tcW w:w="1260" w:type="dxa"/>
+          </w:tcPr>
+          <w:p>
+            <w:pPr>
+              <w:rPr>
+                <w:rFonts w:ascii="Times New Roman" w:hAnsi="Times New Roman" w:cs="Times New Roman"/>
+              </w:rPr>
+            </w:pPr>
+            <w:r>
+              <w:rPr>
+                <w:rFonts w:ascii="Times New Roman" w:hAnsi="Times New Roman" w:cs="Times New Roman"/>
+              </w:rPr>
+              <w:t>31-07-2018</w:t>
+            </w:r>
+          </w:p>
+        </w:tc>
+        <w:tc>
+          <w:tcPr>
+            <w:tcW w:w="2340" w:type="dxa"/>
+          </w:tcPr>
+          <w:p>
+            <w:pPr>
+              <w:rPr>
+                <w:rFonts w:ascii="Times New Roman" w:hAnsi="Times New Roman" w:cs="Times New Roman"/>
+              </w:rPr>
+            </w:pPr>
+            <w:r>
+              <w:rPr>
+                <w:rFonts w:ascii="Times New Roman" w:hAnsi="Times New Roman" w:cs="Times New Roman"/>
+              </w:rPr>
+              <w:t>Meet regularly with union representative, improve job security</w:t>
+            </w:r>
+          </w:p>
+        </w:tc>
+        <w:tc>
+          <w:tcPr>
+            <w:tcW w:w="1620" w:type="dxa"/>
+          </w:tcPr>
+          <w:p>
+            <w:pPr>
+              <w:rPr>
+                <w:rFonts w:ascii="Times New Roman" w:hAnsi="Times New Roman" w:cs="Times New Roman"/>
+              </w:rPr>
+            </w:pPr>
+            <w:r>
+              <w:rPr>
+                <w:rFonts w:ascii="Times New Roman" w:hAnsi="Times New Roman" w:cs="Times New Roman"/>
+              </w:rPr>
+              <w:t>Blantina Morake</w:t>
+            </w:r>
           </w:p>
         </w:tc>
         <w:tc>
@@ -2410,7 +2418,7 @@
         </w:tc>
         <w:tc>
           <w:tcPr>
-            <w:tcW w:w="1980" w:type="dxa"/>
+            <w:tcW w:w="2070" w:type="dxa"/>
           </w:tcPr>
           <w:p>
             <w:pPr>
@@ -2428,7 +2436,7 @@
         </w:tc>
         <w:tc>
           <w:tcPr>
-            <w:tcW w:w="3780" w:type="dxa"/>
+            <w:tcW w:w="3690" w:type="dxa"/>
           </w:tcPr>
           <w:p>
             <w:pPr>
@@ -2476,7 +2484,7 @@
               <w:rPr>
                 <w:rFonts w:ascii="Times New Roman" w:hAnsi="Times New Roman" w:cs="Times New Roman"/>
               </w:rPr>
-              <w:t>E</w:t>
+              <w:t>L</w:t>
             </w:r>
           </w:p>
         </w:tc>
@@ -2494,25 +2502,37 @@
               <w:rPr>
                 <w:rFonts w:ascii="Times New Roman" w:hAnsi="Times New Roman" w:cs="Times New Roman"/>
               </w:rPr>
-              <w:t>A</w:t>
-            </w:r>
-          </w:p>
-        </w:tc>
-        <w:tc>
-          <w:tcPr>
-            <w:tcW w:w="1350" w:type="dxa"/>
-          </w:tcPr>
-          <w:p>
-            <w:pPr>
-              <w:rPr>
-                <w:rFonts w:ascii="Times New Roman" w:hAnsi="Times New Roman" w:cs="Times New Roman"/>
-              </w:rPr>
-            </w:pPr>
-          </w:p>
-        </w:tc>
-        <w:tc>
-          <w:tcPr>
-            <w:tcW w:w="1890" w:type="dxa"/>
+              <w:t>N</w:t>
+            </w:r>
+          </w:p>
+        </w:tc>
+        <w:tc>
+          <w:tcPr>
+            <w:tcW w:w="1260" w:type="dxa"/>
+          </w:tcPr>
+          <w:p>
+            <w:pPr>
+              <w:rPr>
+                <w:rFonts w:ascii="Times New Roman" w:hAnsi="Times New Roman" w:cs="Times New Roman"/>
+              </w:rPr>
+            </w:pPr>
+            <w:r>
+              <w:rPr>
+                <w:rFonts w:ascii="Times New Roman" w:hAnsi="Times New Roman" w:cs="Times New Roman"/>
+              </w:rPr>
+              <w:t>27</w:t>
+            </w:r>
+            <w:r>
+              <w:rPr>
+                <w:rFonts w:ascii="Times New Roman" w:hAnsi="Times New Roman" w:cs="Times New Roman"/>
+              </w:rPr>
+              <w:t>-07-2018</w:t>
+            </w:r>
+          </w:p>
+        </w:tc>
+        <w:tc>
+          <w:tcPr>
+            <w:tcW w:w="2340" w:type="dxa"/>
           </w:tcPr>
           <w:p>
             <w:pPr>
@@ -2530,7 +2550,7 @@
         </w:tc>
         <w:tc>
           <w:tcPr>
-            <w:tcW w:w="1980" w:type="dxa"/>
+            <w:tcW w:w="1620" w:type="dxa"/>
           </w:tcPr>
           <w:p>
             <w:pPr>
@@ -2590,7 +2610,7 @@
         </w:tc>
         <w:tc>
           <w:tcPr>
-            <w:tcW w:w="1980" w:type="dxa"/>
+            <w:tcW w:w="2070" w:type="dxa"/>
           </w:tcPr>
           <w:p>
             <w:pPr>
@@ -2608,7 +2628,7 @@
         </w:tc>
         <w:tc>
           <w:tcPr>
-            <w:tcW w:w="3780" w:type="dxa"/>
+            <w:tcW w:w="3690" w:type="dxa"/>
           </w:tcPr>
           <w:p>
             <w:pPr>
@@ -2680,7 +2700,7 @@
         </w:tc>
         <w:tc>
           <w:tcPr>
-            <w:tcW w:w="1350" w:type="dxa"/>
+            <w:tcW w:w="1260" w:type="dxa"/>
           </w:tcPr>
           <w:p>
             <w:pPr>
@@ -2698,7 +2718,7 @@
         </w:tc>
         <w:tc>
           <w:tcPr>
-            <w:tcW w:w="1890" w:type="dxa"/>
+            <w:tcW w:w="2340" w:type="dxa"/>
           </w:tcPr>
           <w:p>
             <w:pPr>
@@ -2716,7 +2736,7 @@
         </w:tc>
         <w:tc>
           <w:tcPr>
-            <w:tcW w:w="1980" w:type="dxa"/>
+            <w:tcW w:w="1620" w:type="dxa"/>
           </w:tcPr>
           <w:p>
             <w:pPr>
@@ -2776,7 +2796,7 @@
         </w:tc>
         <w:tc>
           <w:tcPr>
-            <w:tcW w:w="1980" w:type="dxa"/>
+            <w:tcW w:w="2070" w:type="dxa"/>
           </w:tcPr>
           <w:p>
             <w:pPr>
@@ -2794,7 +2814,7 @@
         </w:tc>
         <w:tc>
           <w:tcPr>
-            <w:tcW w:w="3780" w:type="dxa"/>
+            <w:tcW w:w="3690" w:type="dxa"/>
           </w:tcPr>
           <w:p>
             <w:pPr>
@@ -2866,7 +2886,7 @@
         </w:tc>
         <w:tc>
           <w:tcPr>
-            <w:tcW w:w="1350" w:type="dxa"/>
+            <w:tcW w:w="1260" w:type="dxa"/>
           </w:tcPr>
           <w:p>
             <w:pPr>
@@ -2884,7 +2904,7 @@
         </w:tc>
         <w:tc>
           <w:tcPr>
-            <w:tcW w:w="1890" w:type="dxa"/>
+            <w:tcW w:w="2340" w:type="dxa"/>
           </w:tcPr>
           <w:p>
             <w:pPr>
@@ -2902,7 +2922,7 @@
         </w:tc>
         <w:tc>
           <w:tcPr>
-            <w:tcW w:w="1980" w:type="dxa"/>
+            <w:tcW w:w="1620" w:type="dxa"/>
           </w:tcPr>
           <w:p>
             <w:pPr>
@@ -2952,32 +2972,48 @@
                 <w:rFonts w:ascii="Times New Roman" w:hAnsi="Times New Roman" w:cs="Times New Roman"/>
               </w:rPr>
             </w:pPr>
-            <w:bookmarkStart w:id="0" w:name="_GoBack"/>
-            <w:bookmarkEnd w:id="0"/>
-          </w:p>
-        </w:tc>
-        <w:tc>
-          <w:tcPr>
-            <w:tcW w:w="1980" w:type="dxa"/>
-          </w:tcPr>
-          <w:p>
-            <w:pPr>
-              <w:rPr>
-                <w:rFonts w:ascii="Times New Roman" w:hAnsi="Times New Roman" w:cs="Times New Roman"/>
-              </w:rPr>
-            </w:pPr>
-          </w:p>
-        </w:tc>
-        <w:tc>
-          <w:tcPr>
-            <w:tcW w:w="3780" w:type="dxa"/>
-          </w:tcPr>
-          <w:p>
-            <w:pPr>
-              <w:rPr>
-                <w:rFonts w:ascii="Times New Roman" w:hAnsi="Times New Roman" w:cs="Times New Roman"/>
-              </w:rPr>
-            </w:pPr>
+            <w:r>
+              <w:rPr>
+                <w:rFonts w:ascii="Times New Roman" w:hAnsi="Times New Roman" w:cs="Times New Roman"/>
+              </w:rPr>
+              <w:t>9</w:t>
+            </w:r>
+          </w:p>
+        </w:tc>
+        <w:tc>
+          <w:tcPr>
+            <w:tcW w:w="2070" w:type="dxa"/>
+          </w:tcPr>
+          <w:p>
+            <w:pPr>
+              <w:rPr>
+                <w:rFonts w:ascii="Times New Roman" w:hAnsi="Times New Roman" w:cs="Times New Roman"/>
+              </w:rPr>
+            </w:pPr>
+            <w:r>
+              <w:rPr>
+                <w:rFonts w:ascii="Times New Roman" w:hAnsi="Times New Roman" w:cs="Times New Roman"/>
+              </w:rPr>
+              <w:t>Inefficiency of quality management</w:t>
+            </w:r>
+          </w:p>
+        </w:tc>
+        <w:tc>
+          <w:tcPr>
+            <w:tcW w:w="3690" w:type="dxa"/>
+          </w:tcPr>
+          <w:p>
+            <w:pPr>
+              <w:rPr>
+                <w:rFonts w:ascii="Times New Roman" w:hAnsi="Times New Roman" w:cs="Times New Roman"/>
+              </w:rPr>
+            </w:pPr>
+            <w:r>
+              <w:rPr>
+                <w:rFonts w:ascii="Times New Roman" w:hAnsi="Times New Roman" w:cs="Times New Roman"/>
+              </w:rPr>
+              <w:t>Time delay, hampers the quality assurance of the project and budget.</w:t>
+            </w:r>
           </w:p>
         </w:tc>
         <w:tc>
@@ -2990,6 +3026,12 @@
                 <w:rFonts w:ascii="Times New Roman" w:hAnsi="Times New Roman" w:cs="Times New Roman"/>
               </w:rPr>
             </w:pPr>
+            <w:r>
+              <w:rPr>
+                <w:rFonts w:ascii="Times New Roman" w:hAnsi="Times New Roman" w:cs="Times New Roman"/>
+              </w:rPr>
+              <w:t>M</w:t>
+            </w:r>
           </w:p>
         </w:tc>
         <w:tc>
@@ -3002,6 +3044,12 @@
                 <w:rFonts w:ascii="Times New Roman" w:hAnsi="Times New Roman" w:cs="Times New Roman"/>
               </w:rPr>
             </w:pPr>
+            <w:r>
+              <w:rPr>
+                <w:rFonts w:ascii="Times New Roman" w:hAnsi="Times New Roman" w:cs="Times New Roman"/>
+              </w:rPr>
+              <w:t>M</w:t>
+            </w:r>
           </w:p>
         </w:tc>
         <w:tc>
@@ -3014,42 +3062,66 @@
                 <w:rFonts w:ascii="Times New Roman" w:hAnsi="Times New Roman" w:cs="Times New Roman"/>
               </w:rPr>
             </w:pPr>
-          </w:p>
-        </w:tc>
-        <w:tc>
-          <w:tcPr>
-            <w:tcW w:w="1350" w:type="dxa"/>
-          </w:tcPr>
-          <w:p>
-            <w:pPr>
-              <w:rPr>
-                <w:rFonts w:ascii="Times New Roman" w:hAnsi="Times New Roman" w:cs="Times New Roman"/>
-              </w:rPr>
-            </w:pPr>
-          </w:p>
-        </w:tc>
-        <w:tc>
-          <w:tcPr>
-            <w:tcW w:w="1890" w:type="dxa"/>
-          </w:tcPr>
-          <w:p>
-            <w:pPr>
-              <w:rPr>
-                <w:rFonts w:ascii="Times New Roman" w:hAnsi="Times New Roman" w:cs="Times New Roman"/>
-              </w:rPr>
-            </w:pPr>
-          </w:p>
-        </w:tc>
-        <w:tc>
-          <w:tcPr>
-            <w:tcW w:w="1980" w:type="dxa"/>
-          </w:tcPr>
-          <w:p>
-            <w:pPr>
-              <w:rPr>
-                <w:rFonts w:ascii="Times New Roman" w:hAnsi="Times New Roman" w:cs="Times New Roman"/>
-              </w:rPr>
-            </w:pPr>
+            <w:r>
+              <w:rPr>
+                <w:rFonts w:ascii="Times New Roman" w:hAnsi="Times New Roman" w:cs="Times New Roman"/>
+              </w:rPr>
+              <w:t>C</w:t>
+            </w:r>
+          </w:p>
+        </w:tc>
+        <w:tc>
+          <w:tcPr>
+            <w:tcW w:w="1260" w:type="dxa"/>
+          </w:tcPr>
+          <w:p>
+            <w:pPr>
+              <w:rPr>
+                <w:rFonts w:ascii="Times New Roman" w:hAnsi="Times New Roman" w:cs="Times New Roman"/>
+              </w:rPr>
+            </w:pPr>
+            <w:r>
+              <w:rPr>
+                <w:rFonts w:ascii="Times New Roman" w:hAnsi="Times New Roman" w:cs="Times New Roman"/>
+              </w:rPr>
+              <w:t>28-06-2018</w:t>
+            </w:r>
+          </w:p>
+        </w:tc>
+        <w:tc>
+          <w:tcPr>
+            <w:tcW w:w="2340" w:type="dxa"/>
+          </w:tcPr>
+          <w:p>
+            <w:pPr>
+              <w:rPr>
+                <w:rFonts w:ascii="Times New Roman" w:hAnsi="Times New Roman" w:cs="Times New Roman"/>
+              </w:rPr>
+            </w:pPr>
+            <w:r>
+              <w:rPr>
+                <w:rFonts w:ascii="Times New Roman" w:hAnsi="Times New Roman" w:cs="Times New Roman"/>
+              </w:rPr>
+              <w:t>Project manager must be hired based on their experience and qualification for the job, reviewing project manager performance.</w:t>
+            </w:r>
+          </w:p>
+        </w:tc>
+        <w:tc>
+          <w:tcPr>
+            <w:tcW w:w="1620" w:type="dxa"/>
+          </w:tcPr>
+          <w:p>
+            <w:pPr>
+              <w:rPr>
+                <w:rFonts w:ascii="Times New Roman" w:hAnsi="Times New Roman" w:cs="Times New Roman"/>
+              </w:rPr>
+            </w:pPr>
+            <w:r>
+              <w:rPr>
+                <w:rFonts w:ascii="Times New Roman" w:hAnsi="Times New Roman" w:cs="Times New Roman"/>
+              </w:rPr>
+              <w:t>Blantina Morake</w:t>
+            </w:r>
           </w:p>
         </w:tc>
         <w:tc>
@@ -3062,6 +3134,12 @@
                 <w:rFonts w:ascii="Times New Roman" w:hAnsi="Times New Roman" w:cs="Times New Roman"/>
               </w:rPr>
             </w:pPr>
+            <w:r>
+              <w:rPr>
+                <w:rFonts w:ascii="Times New Roman" w:hAnsi="Times New Roman" w:cs="Times New Roman"/>
+              </w:rPr>
+              <w:t>No</w:t>
+            </w:r>
           </w:p>
         </w:tc>
       </w:tr>
@@ -3084,7 +3162,7 @@
 </file>
 
 <file path=word/endnotes.xml><?xml version="1.0" encoding="utf-8"?>
-<w:endnotes xmlns:wpc="http://schemas.microsoft.com/office/word/2010/wordprocessingCanvas" xmlns:mc="http://schemas.openxmlformats.org/markup-compatibility/2006" xmlns:o="urn:schemas-microsoft-com:office:office" xmlns:r="http://schemas.openxmlformats.org/officeDocument/2006/relationships" xmlns:m="http://schemas.openxmlformats.org/officeDocument/2006/math" xmlns:v="urn:schemas-microsoft-com:vml" xmlns:wp14="http://schemas.microsoft.com/office/word/2010/wordprocessingDrawing" xmlns:wp="http://schemas.openxmlformats.org/drawingml/2006/wordprocessingDrawing" xmlns:w10="urn:schemas-microsoft-com:office:word" xmlns:w="http://schemas.openxmlformats.org/wordprocessingml/2006/main" xmlns:w14="http://schemas.microsoft.com/office/word/2010/wordml" xmlns:w15="http://schemas.microsoft.com/office/word/2012/wordml" xmlns:wpg="http://schemas.microsoft.com/office/word/2010/wordprocessingGroup" xmlns:wpi="http://schemas.microsoft.com/office/word/2010/wordprocessingInk" xmlns:wne="http://schemas.microsoft.com/office/word/2006/wordml" xmlns:wps="http://schemas.microsoft.com/office/word/2010/wordprocessingShape" mc:Ignorable="w14 w15 wp14">
+<w:endnotes xmlns:wpc="http://schemas.microsoft.com/office/word/2010/wordprocessingCanvas" xmlns:cx="http://schemas.microsoft.com/office/drawing/2014/chartex" xmlns:cx1="http://schemas.microsoft.com/office/drawing/2015/9/8/chartex" xmlns:mc="http://schemas.openxmlformats.org/markup-compatibility/2006" xmlns:o="urn:schemas-microsoft-com:office:office" xmlns:r="http://schemas.openxmlformats.org/officeDocument/2006/relationships" xmlns:m="http://schemas.openxmlformats.org/officeDocument/2006/math" xmlns:v="urn:schemas-microsoft-com:vml" xmlns:wp14="http://schemas.microsoft.com/office/word/2010/wordprocessingDrawing" xmlns:wp="http://schemas.openxmlformats.org/drawingml/2006/wordprocessingDrawing" xmlns:w10="urn:schemas-microsoft-com:office:word" xmlns:w="http://schemas.openxmlformats.org/wordprocessingml/2006/main" xmlns:w14="http://schemas.microsoft.com/office/word/2010/wordml" xmlns:w15="http://schemas.microsoft.com/office/word/2012/wordml" xmlns:w16se="http://schemas.microsoft.com/office/word/2015/wordml/symex" xmlns:wpg="http://schemas.microsoft.com/office/word/2010/wordprocessingGroup" xmlns:wpi="http://schemas.microsoft.com/office/word/2010/wordprocessingInk" xmlns:wne="http://schemas.microsoft.com/office/word/2006/wordml" xmlns:wps="http://schemas.microsoft.com/office/word/2010/wordprocessingShape" mc:Ignorable="w14 w15 w16se wp14">
   <w:endnote w:type="separator" w:id="-1">
     <w:p>
       <w:pPr>
@@ -3109,7 +3187,7 @@
 </file>
 
 <file path=word/footnotes.xml><?xml version="1.0" encoding="utf-8"?>
-<w:footnotes xmlns:wpc="http://schemas.microsoft.com/office/word/2010/wordprocessingCanvas" xmlns:mc="http://schemas.openxmlformats.org/markup-compatibility/2006" xmlns:o="urn:schemas-microsoft-com:office:office" xmlns:r="http://schemas.openxmlformats.org/officeDocument/2006/relationships" xmlns:m="http://schemas.openxmlformats.org/officeDocument/2006/math" xmlns:v="urn:schemas-microsoft-com:vml" xmlns:wp14="http://schemas.microsoft.com/office/word/2010/wordprocessingDrawing" xmlns:wp="http://schemas.openxmlformats.org/drawingml/2006/wordprocessingDrawing" xmlns:w10="urn:schemas-microsoft-com:office:word" xmlns:w="http://schemas.openxmlformats.org/wordprocessingml/2006/main" xmlns:w14="http://schemas.microsoft.com/office/word/2010/wordml" xmlns:w15="http://schemas.microsoft.com/office/word/2012/wordml" xmlns:wpg="http://schemas.microsoft.com/office/word/2010/wordprocessingGroup" xmlns:wpi="http://schemas.microsoft.com/office/word/2010/wordprocessingInk" xmlns:wne="http://schemas.microsoft.com/office/word/2006/wordml" xmlns:wps="http://schemas.microsoft.com/office/word/2010/wordprocessingShape" mc:Ignorable="w14 w15 wp14">
+<w:footnotes xmlns:wpc="http://schemas.microsoft.com/office/word/2010/wordprocessingCanvas" xmlns:cx="http://schemas.microsoft.com/office/drawing/2014/chartex" xmlns:cx1="http://schemas.microsoft.com/office/drawing/2015/9/8/chartex" xmlns:mc="http://schemas.openxmlformats.org/markup-compatibility/2006" xmlns:o="urn:schemas-microsoft-com:office:office" xmlns:r="http://schemas.openxmlformats.org/officeDocument/2006/relationships" xmlns:m="http://schemas.openxmlformats.org/officeDocument/2006/math" xmlns:v="urn:schemas-microsoft-com:vml" xmlns:wp14="http://schemas.microsoft.com/office/word/2010/wordprocessingDrawing" xmlns:wp="http://schemas.openxmlformats.org/drawingml/2006/wordprocessingDrawing" xmlns:w10="urn:schemas-microsoft-com:office:word" xmlns:w="http://schemas.openxmlformats.org/wordprocessingml/2006/main" xmlns:w14="http://schemas.microsoft.com/office/word/2010/wordml" xmlns:w15="http://schemas.microsoft.com/office/word/2012/wordml" xmlns:w16se="http://schemas.microsoft.com/office/word/2015/wordml/symex" xmlns:wpg="http://schemas.microsoft.com/office/word/2010/wordprocessingGroup" xmlns:wpi="http://schemas.microsoft.com/office/word/2010/wordprocessingInk" xmlns:wne="http://schemas.microsoft.com/office/word/2006/wordml" xmlns:wps="http://schemas.microsoft.com/office/word/2010/wordprocessingShape" mc:Ignorable="w14 w15 w16se wp14">
   <w:footnote w:type="separator" w:id="-1">
     <w:p>
       <w:pPr>
@@ -3134,7 +3212,7 @@
 </file>
 
 <file path=word/styles.xml><?xml version="1.0" encoding="utf-8"?>
-<w:styles xmlns:mc="http://schemas.openxmlformats.org/markup-compatibility/2006" xmlns:r="http://schemas.openxmlformats.org/officeDocument/2006/relationships" xmlns:w="http://schemas.openxmlformats.org/wordprocessingml/2006/main" xmlns:w14="http://schemas.microsoft.com/office/word/2010/wordml" xmlns:w15="http://schemas.microsoft.com/office/word/2012/wordml" mc:Ignorable="w14 w15">
+<w:styles xmlns:mc="http://schemas.openxmlformats.org/markup-compatibility/2006" xmlns:r="http://schemas.openxmlformats.org/officeDocument/2006/relationships" xmlns:w="http://schemas.openxmlformats.org/wordprocessingml/2006/main" xmlns:w14="http://schemas.microsoft.com/office/word/2010/wordml" xmlns:w15="http://schemas.microsoft.com/office/word/2012/wordml" xmlns:w16se="http://schemas.microsoft.com/office/word/2015/wordml/symex" mc:Ignorable="w14 w15 w16se">
   <w:docDefaults>
     <w:rPrDefault>
       <w:rPr>

</xml_diff>